<commit_message>
stock update and some more changes
</commit_message>
<xml_diff>
--- a/source code/Final draft/10819486_DraftReport.docx
+++ b/source code/Final draft/10819486_DraftReport.docx
@@ -499,6 +499,7 @@
     <w:p>
       <w:pPr>
         <w:pStyle w:val="Heading1"/>
+        <w:spacing w:line="276" w:lineRule="auto"/>
         <w:jc w:val="both"/>
         <w:rPr>
           <w:rFonts w:ascii="Times New Roman" w:hAnsi="Times New Roman" w:cs="Times New Roman"/>
@@ -524,8 +525,225 @@
       </w:r>
       <w:bookmarkEnd w:id="0"/>
     </w:p>
-    <w:p/>
-    <w:p>
+    <w:p>
+      <w:pPr>
+        <w:spacing w:line="276" w:lineRule="auto"/>
+        <w:jc w:val="both"/>
+      </w:pPr>
+    </w:p>
+    <w:p>
+      <w:pPr>
+        <w:spacing w:line="276" w:lineRule="auto"/>
+        <w:jc w:val="both"/>
+        <w:rPr>
+          <w:rFonts w:ascii="Times New Roman" w:hAnsi="Times New Roman" w:cs="Times New Roman"/>
+        </w:rPr>
+      </w:pPr>
+      <w:r>
+        <w:rPr>
+          <w:rFonts w:ascii="Times New Roman" w:hAnsi="Times New Roman" w:cs="Times New Roman"/>
+        </w:rPr>
+        <w:t>T</w:t>
+      </w:r>
+      <w:r>
+        <w:rPr>
+          <w:rFonts w:ascii="Times New Roman" w:hAnsi="Times New Roman" w:cs="Times New Roman"/>
+        </w:rPr>
+        <w:t xml:space="preserve">he worldwide online shopping sales has </w:t>
+      </w:r>
+      <w:r>
+        <w:rPr>
+          <w:rFonts w:ascii="Times New Roman" w:hAnsi="Times New Roman" w:cs="Times New Roman"/>
+        </w:rPr>
+        <w:t xml:space="preserve">been </w:t>
+      </w:r>
+      <w:r>
+        <w:rPr>
+          <w:rFonts w:ascii="Times New Roman" w:hAnsi="Times New Roman" w:cs="Times New Roman"/>
+        </w:rPr>
+        <w:t>rapidly increased in comparison to</w:t>
+      </w:r>
+      <w:r>
+        <w:rPr>
+          <w:rFonts w:ascii="Times New Roman" w:hAnsi="Times New Roman" w:cs="Times New Roman"/>
+        </w:rPr>
+        <w:t xml:space="preserve"> the</w:t>
+      </w:r>
+      <w:r>
+        <w:rPr>
+          <w:rFonts w:ascii="Times New Roman" w:hAnsi="Times New Roman" w:cs="Times New Roman"/>
+        </w:rPr>
+        <w:t xml:space="preserve"> past few years, for all</w:t>
+      </w:r>
+      <w:r>
+        <w:rPr>
+          <w:rFonts w:ascii="Times New Roman" w:hAnsi="Times New Roman" w:cs="Times New Roman"/>
+        </w:rPr>
+        <w:t xml:space="preserve"> the</w:t>
+      </w:r>
+      <w:r>
+        <w:rPr>
+          <w:rFonts w:ascii="Times New Roman" w:hAnsi="Times New Roman" w:cs="Times New Roman"/>
+        </w:rPr>
+        <w:t xml:space="preserve"> sectors including </w:t>
+      </w:r>
+      <w:r>
+        <w:rPr>
+          <w:rFonts w:ascii="Times New Roman" w:hAnsi="Times New Roman" w:cs="Times New Roman"/>
+        </w:rPr>
+        <w:t xml:space="preserve">apparel sector. </w:t>
+      </w:r>
+      <w:r>
+        <w:rPr>
+          <w:rFonts w:ascii="Times New Roman" w:hAnsi="Times New Roman" w:cs="Times New Roman"/>
+        </w:rPr>
+        <w:t xml:space="preserve">Although apparel and clothing sales </w:t>
+      </w:r>
+      <w:r>
+        <w:rPr>
+          <w:rFonts w:ascii="Times New Roman" w:hAnsi="Times New Roman" w:cs="Times New Roman"/>
+        </w:rPr>
+        <w:t xml:space="preserve">have </w:t>
+      </w:r>
+      <w:r>
+        <w:rPr>
+          <w:rFonts w:ascii="Times New Roman" w:hAnsi="Times New Roman" w:cs="Times New Roman"/>
+        </w:rPr>
+        <w:t xml:space="preserve">shown a major growth in the online shopping, the return rates of </w:t>
+      </w:r>
+      <w:r>
+        <w:rPr>
+          <w:rFonts w:ascii="Times New Roman" w:hAnsi="Times New Roman" w:cs="Times New Roman"/>
+        </w:rPr>
+        <w:t>these</w:t>
+      </w:r>
+      <w:r>
+        <w:rPr>
+          <w:rFonts w:ascii="Times New Roman" w:hAnsi="Times New Roman" w:cs="Times New Roman"/>
+        </w:rPr>
+        <w:t xml:space="preserve"> sectors also have been highly increased</w:t>
+      </w:r>
+      <w:r>
+        <w:rPr>
+          <w:rFonts w:ascii="Times New Roman" w:hAnsi="Times New Roman" w:cs="Times New Roman"/>
+        </w:rPr>
+        <w:t xml:space="preserve"> mostly </w:t>
+      </w:r>
+      <w:r>
+        <w:rPr>
+          <w:rFonts w:ascii="Times New Roman" w:hAnsi="Times New Roman" w:cs="Times New Roman"/>
+        </w:rPr>
+        <w:t>among</w:t>
+      </w:r>
+      <w:r>
+        <w:rPr>
+          <w:rFonts w:ascii="Times New Roman" w:hAnsi="Times New Roman" w:cs="Times New Roman"/>
+        </w:rPr>
+        <w:t xml:space="preserve"> women</w:t>
+      </w:r>
+      <w:r>
+        <w:rPr>
+          <w:rFonts w:ascii="Times New Roman" w:hAnsi="Times New Roman" w:cs="Times New Roman"/>
+        </w:rPr>
+        <w:t xml:space="preserve">. </w:t>
+      </w:r>
+      <w:r>
+        <w:rPr>
+          <w:rFonts w:ascii="Times New Roman" w:hAnsi="Times New Roman" w:cs="Times New Roman"/>
+        </w:rPr>
+        <w:t xml:space="preserve">To overcome this </w:t>
+      </w:r>
+      <w:r>
+        <w:rPr>
+          <w:rFonts w:ascii="Times New Roman" w:hAnsi="Times New Roman" w:cs="Times New Roman"/>
+        </w:rPr>
+        <w:t>issue</w:t>
+      </w:r>
+      <w:r>
+        <w:rPr>
+          <w:rFonts w:ascii="Times New Roman" w:hAnsi="Times New Roman" w:cs="Times New Roman"/>
+        </w:rPr>
+        <w:t xml:space="preserve">, creating a system that recommends a best fitting clothing size for </w:t>
+      </w:r>
+      <w:r>
+        <w:rPr>
+          <w:rFonts w:ascii="Times New Roman" w:hAnsi="Times New Roman" w:cs="Times New Roman"/>
+        </w:rPr>
+        <w:t xml:space="preserve">women for specific clothing brands </w:t>
+      </w:r>
+      <w:r>
+        <w:rPr>
+          <w:rFonts w:ascii="Times New Roman" w:hAnsi="Times New Roman" w:cs="Times New Roman"/>
+        </w:rPr>
+        <w:t xml:space="preserve">would be great. Thus, creating a mobile application where </w:t>
+      </w:r>
+      <w:r>
+        <w:rPr>
+          <w:rFonts w:ascii="Times New Roman" w:hAnsi="Times New Roman" w:cs="Times New Roman"/>
+        </w:rPr>
+        <w:t>the user can</w:t>
+      </w:r>
+      <w:r>
+        <w:rPr>
+          <w:rFonts w:ascii="Times New Roman" w:hAnsi="Times New Roman" w:cs="Times New Roman"/>
+        </w:rPr>
+        <w:t xml:space="preserve"> enter </w:t>
+      </w:r>
+      <w:r>
+        <w:rPr>
+          <w:rFonts w:ascii="Times New Roman" w:hAnsi="Times New Roman" w:cs="Times New Roman"/>
+        </w:rPr>
+        <w:t>the</w:t>
+      </w:r>
+      <w:r>
+        <w:rPr>
+          <w:rFonts w:ascii="Times New Roman" w:hAnsi="Times New Roman" w:cs="Times New Roman"/>
+        </w:rPr>
+        <w:t xml:space="preserve"> chest </w:t>
+      </w:r>
+      <w:r>
+        <w:rPr>
+          <w:rFonts w:ascii="Times New Roman" w:hAnsi="Times New Roman" w:cs="Times New Roman"/>
+        </w:rPr>
+        <w:t>size</w:t>
+      </w:r>
+      <w:r>
+        <w:rPr>
+          <w:rFonts w:ascii="Times New Roman" w:hAnsi="Times New Roman" w:cs="Times New Roman"/>
+        </w:rPr>
+        <w:t xml:space="preserve"> and</w:t>
+      </w:r>
+      <w:r>
+        <w:rPr>
+          <w:rFonts w:ascii="Times New Roman" w:hAnsi="Times New Roman" w:cs="Times New Roman"/>
+        </w:rPr>
+        <w:t xml:space="preserve"> select a clothing item according to the preferred material </w:t>
+      </w:r>
+      <w:r>
+        <w:rPr>
+          <w:rFonts w:ascii="Times New Roman" w:hAnsi="Times New Roman" w:cs="Times New Roman"/>
+        </w:rPr>
+        <w:t>with its fitting</w:t>
+      </w:r>
+      <w:r>
+        <w:rPr>
+          <w:rFonts w:ascii="Times New Roman" w:hAnsi="Times New Roman" w:cs="Times New Roman"/>
+        </w:rPr>
+        <w:t xml:space="preserve"> size would be great solution. </w:t>
+      </w:r>
+      <w:r>
+        <w:rPr>
+          <w:rFonts w:ascii="Times New Roman" w:hAnsi="Times New Roman" w:cs="Times New Roman"/>
+        </w:rPr>
+        <w:t xml:space="preserve">Furthermore, user can buy the selected item and can see the stock availability. This application uses React-native as the frontend development and java Spring Boot as the backend development with MySQL database. </w:t>
+      </w:r>
+    </w:p>
+    <w:p>
+      <w:pPr>
+        <w:rPr>
+          <w:rFonts w:ascii="Times New Roman" w:hAnsi="Times New Roman" w:cs="Times New Roman"/>
+        </w:rPr>
+      </w:pPr>
       <w:r>
         <w:br w:type="page"/>
       </w:r>
@@ -553,8 +771,20 @@
         <w:p>
           <w:pPr>
             <w:pStyle w:val="TOCHeading"/>
+            <w:rPr>
+              <w:rStyle w:val="Heading1Char"/>
+              <w:rFonts w:ascii="Times New Roman" w:hAnsi="Times New Roman" w:cs="Times New Roman"/>
+              <w:sz w:val="28"/>
+              <w:szCs w:val="28"/>
+            </w:rPr>
           </w:pPr>
           <w:r>
+            <w:rPr>
+              <w:rStyle w:val="Heading1Char"/>
+              <w:rFonts w:ascii="Times New Roman" w:hAnsi="Times New Roman" w:cs="Times New Roman"/>
+              <w:sz w:val="28"/>
+              <w:szCs w:val="28"/>
+            </w:rPr>
             <w:t>Table of Contents</w:t>
           </w:r>
         </w:p>
@@ -3706,7 +3936,23 @@
             <w:rFonts w:ascii="Times New Roman" w:hAnsi="Times New Roman" w:cs="Times New Roman"/>
             <w:noProof/>
           </w:rPr>
-          <w:t>Figure 13: Code set of creating the mathematical model for Cotton brand.</w:t>
+          <w:t xml:space="preserve">Figure 13: Code set of creating the mathematical model for Cotton </w:t>
+        </w:r>
+        <w:r>
+          <w:rPr>
+            <w:rStyle w:val="Hyperlink"/>
+            <w:rFonts w:ascii="Times New Roman" w:hAnsi="Times New Roman" w:cs="Times New Roman"/>
+            <w:noProof/>
+          </w:rPr>
+          <w:t>clothing brand</w:t>
+        </w:r>
+        <w:r>
+          <w:rPr>
+            <w:rStyle w:val="Hyperlink"/>
+            <w:rFonts w:ascii="Times New Roman" w:hAnsi="Times New Roman" w:cs="Times New Roman"/>
+            <w:noProof/>
+          </w:rPr>
+          <w:t>.</w:t>
         </w:r>
         <w:r>
           <w:rPr>
@@ -4092,7 +4338,19 @@
         <w:rPr>
           <w:rFonts w:ascii="Times New Roman" w:hAnsi="Times New Roman" w:cs="Times New Roman"/>
         </w:rPr>
-        <w:t xml:space="preserve"> Research, within US apparel brands and retailers, discovered that the average return rate of the online apparel sales in US is about 24.4%</w:t>
+        <w:t xml:space="preserve"> Research, within US apparel </w:t>
+      </w:r>
+      <w:r>
+        <w:rPr>
+          <w:rFonts w:ascii="Times New Roman" w:hAnsi="Times New Roman" w:cs="Times New Roman"/>
+        </w:rPr>
+        <w:t>clothing brand</w:t>
+      </w:r>
+      <w:r>
+        <w:rPr>
+          <w:rFonts w:ascii="Times New Roman" w:hAnsi="Times New Roman" w:cs="Times New Roman"/>
+        </w:rPr>
+        <w:t>s and retailers, discovered that the average return rate of the online apparel sales in US is about 24.4%</w:t>
       </w:r>
       <w:bookmarkEnd w:id="4"/>
       <w:r>
@@ -4211,13 +4469,36 @@
           <w:rFonts w:ascii="Times New Roman" w:hAnsi="Times New Roman" w:cs="Times New Roman"/>
           <w:color w:val="000000"/>
         </w:rPr>
-        <w:t xml:space="preserve"> clothing brand’s size chart measurements</w:t>
-      </w:r>
+        <w:t xml:space="preserve"> clothing </w:t>
+      </w:r>
+      <w:proofErr w:type="spellStart"/>
       <w:r>
         <w:rPr>
           <w:rFonts w:ascii="Times New Roman" w:hAnsi="Times New Roman" w:cs="Times New Roman"/>
           <w:color w:val="000000"/>
         </w:rPr>
+        <w:t>clothing</w:t>
+      </w:r>
+      <w:proofErr w:type="spellEnd"/>
+      <w:r>
+        <w:rPr>
+          <w:rFonts w:ascii="Times New Roman" w:hAnsi="Times New Roman" w:cs="Times New Roman"/>
+          <w:color w:val="000000"/>
+        </w:rPr>
+        <w:t xml:space="preserve"> brand</w:t>
+      </w:r>
+      <w:r>
+        <w:rPr>
+          <w:rFonts w:ascii="Times New Roman" w:hAnsi="Times New Roman" w:cs="Times New Roman"/>
+          <w:color w:val="000000"/>
+        </w:rPr>
+        <w:t>’s size chart measurements</w:t>
+      </w:r>
+      <w:r>
+        <w:rPr>
+          <w:rFonts w:ascii="Times New Roman" w:hAnsi="Times New Roman" w:cs="Times New Roman"/>
+          <w:color w:val="000000"/>
+        </w:rPr>
         <w:t xml:space="preserve"> and the </w:t>
       </w:r>
       <w:r>
@@ -4274,13 +4555,27 @@
           <w:rFonts w:ascii="Times New Roman" w:hAnsi="Times New Roman" w:cs="Times New Roman"/>
           <w:color w:val="000000"/>
         </w:rPr>
-        <w:t xml:space="preserve"> specific brand </w:t>
+        <w:t xml:space="preserve"> specific </w:t>
       </w:r>
       <w:r>
         <w:rPr>
           <w:rFonts w:ascii="Times New Roman" w:hAnsi="Times New Roman" w:cs="Times New Roman"/>
           <w:color w:val="000000"/>
         </w:rPr>
+        <w:t>clothing brand</w:t>
+      </w:r>
+      <w:r>
+        <w:rPr>
+          <w:rFonts w:ascii="Times New Roman" w:hAnsi="Times New Roman" w:cs="Times New Roman"/>
+          <w:color w:val="000000"/>
+        </w:rPr>
+        <w:t xml:space="preserve"> </w:t>
+      </w:r>
+      <w:r>
+        <w:rPr>
+          <w:rFonts w:ascii="Times New Roman" w:hAnsi="Times New Roman" w:cs="Times New Roman"/>
+          <w:color w:val="000000"/>
+        </w:rPr>
         <w:t>with</w:t>
       </w:r>
       <w:r>
@@ -4288,13 +4583,27 @@
           <w:rFonts w:ascii="Times New Roman" w:hAnsi="Times New Roman" w:cs="Times New Roman"/>
           <w:color w:val="000000"/>
         </w:rPr>
-        <w:t xml:space="preserve"> its previous purchases history from users. This approach is more suitable since each brand’s size chart measurements could be different from </w:t>
+        <w:t xml:space="preserve"> its previous purchases history from users. This approach is more suitable since each </w:t>
       </w:r>
       <w:r>
         <w:rPr>
           <w:rFonts w:ascii="Times New Roman" w:hAnsi="Times New Roman" w:cs="Times New Roman"/>
           <w:color w:val="000000"/>
         </w:rPr>
+        <w:t>clothing brand</w:t>
+      </w:r>
+      <w:r>
+        <w:rPr>
+          <w:rFonts w:ascii="Times New Roman" w:hAnsi="Times New Roman" w:cs="Times New Roman"/>
+          <w:color w:val="000000"/>
+        </w:rPr>
+        <w:t xml:space="preserve">’s size chart measurements could be different from </w:t>
+      </w:r>
+      <w:r>
+        <w:rPr>
+          <w:rFonts w:ascii="Times New Roman" w:hAnsi="Times New Roman" w:cs="Times New Roman"/>
+          <w:color w:val="000000"/>
+        </w:rPr>
         <w:t>one an</w:t>
       </w:r>
       <w:r>
@@ -4330,13 +4639,20 @@
           <w:rFonts w:ascii="Times New Roman" w:hAnsi="Times New Roman" w:cs="Times New Roman"/>
           <w:color w:val="000000"/>
         </w:rPr>
-        <w:t xml:space="preserve">brand’s purchase history </w:t>
+        <w:t>clothing brand</w:t>
       </w:r>
       <w:r>
         <w:rPr>
           <w:rFonts w:ascii="Times New Roman" w:hAnsi="Times New Roman" w:cs="Times New Roman"/>
           <w:color w:val="000000"/>
         </w:rPr>
+        <w:t xml:space="preserve">’s purchase history </w:t>
+      </w:r>
+      <w:r>
+        <w:rPr>
+          <w:rFonts w:ascii="Times New Roman" w:hAnsi="Times New Roman" w:cs="Times New Roman"/>
+          <w:color w:val="000000"/>
+        </w:rPr>
         <w:t xml:space="preserve">data separately </w:t>
       </w:r>
       <w:r>
@@ -4365,13 +4681,20 @@
           <w:rFonts w:ascii="Times New Roman" w:hAnsi="Times New Roman" w:cs="Times New Roman"/>
           <w:color w:val="000000"/>
         </w:rPr>
-        <w:t xml:space="preserve"> according to the brand</w:t>
+        <w:t xml:space="preserve"> according to the </w:t>
       </w:r>
       <w:r>
         <w:rPr>
           <w:rFonts w:ascii="Times New Roman" w:hAnsi="Times New Roman" w:cs="Times New Roman"/>
           <w:color w:val="000000"/>
         </w:rPr>
+        <w:t>clothing brand</w:t>
+      </w:r>
+      <w:r>
+        <w:rPr>
+          <w:rFonts w:ascii="Times New Roman" w:hAnsi="Times New Roman" w:cs="Times New Roman"/>
+          <w:color w:val="000000"/>
+        </w:rPr>
         <w:t>.</w:t>
       </w:r>
       <w:r>
@@ -4379,7 +4702,21 @@
           <w:rFonts w:ascii="Times New Roman" w:hAnsi="Times New Roman" w:cs="Times New Roman"/>
           <w:color w:val="000000"/>
         </w:rPr>
-        <w:t xml:space="preserve"> Thus, this system could be improved with adding more brands and </w:t>
+        <w:t xml:space="preserve"> Thus, this system could be improved with adding more </w:t>
+      </w:r>
+      <w:r>
+        <w:rPr>
+          <w:rFonts w:ascii="Times New Roman" w:hAnsi="Times New Roman" w:cs="Times New Roman"/>
+          <w:color w:val="000000"/>
+        </w:rPr>
+        <w:t>clothing brand</w:t>
+      </w:r>
+      <w:r>
+        <w:rPr>
+          <w:rFonts w:ascii="Times New Roman" w:hAnsi="Times New Roman" w:cs="Times New Roman"/>
+          <w:color w:val="000000"/>
+        </w:rPr>
+        <w:t xml:space="preserve">s and </w:t>
       </w:r>
       <w:r>
         <w:rPr>
@@ -4663,14 +5000,8 @@
         <w:rPr>
           <w:rFonts w:ascii="Times New Roman" w:hAnsi="Times New Roman" w:cs="Times New Roman"/>
         </w:rPr>
-        <w:t xml:space="preserve">Since the quality of the product matters, the developing system provides the user with a feature to select the preferred materials of the clothing according to their likings. Which gives a </w:t>
-      </w:r>
-      <w:r>
-        <w:rPr>
-          <w:rFonts w:ascii="Times New Roman" w:hAnsi="Times New Roman" w:cs="Times New Roman"/>
-        </w:rPr>
         <w:lastRenderedPageBreak/>
-        <w:t xml:space="preserve">certainty about the product quality. It can be fully 100% cotton/ polyester/ linen or else it can be a spandex blend material. </w:t>
+        <w:t xml:space="preserve">Since the quality of the product matters, the developing system provides the user with a feature to select the preferred materials of the clothing according to their likings. Which gives a certainty about the product quality. It can be fully 100% cotton/ polyester/ linen or else it can be a spandex blend material. </w:t>
       </w:r>
     </w:p>
     <w:p>
@@ -4779,7 +5110,31 @@
         <w:rPr>
           <w:rFonts w:ascii="Times New Roman" w:hAnsi="Times New Roman" w:cs="Times New Roman"/>
         </w:rPr>
-        <w:t>. In here it only focuses about a specific brand and can use this exact solution to expand this system while collaborating with several other brands.</w:t>
+        <w:t xml:space="preserve">. In here it only focuses about a specific </w:t>
+      </w:r>
+      <w:r>
+        <w:rPr>
+          <w:rFonts w:ascii="Times New Roman" w:hAnsi="Times New Roman" w:cs="Times New Roman"/>
+        </w:rPr>
+        <w:t>clothing brand</w:t>
+      </w:r>
+      <w:r>
+        <w:rPr>
+          <w:rFonts w:ascii="Times New Roman" w:hAnsi="Times New Roman" w:cs="Times New Roman"/>
+        </w:rPr>
+        <w:t xml:space="preserve"> and can use this exact solution to expand this system while collaborating with several other </w:t>
+      </w:r>
+      <w:r>
+        <w:rPr>
+          <w:rFonts w:ascii="Times New Roman" w:hAnsi="Times New Roman" w:cs="Times New Roman"/>
+        </w:rPr>
+        <w:t>clothing brand</w:t>
+      </w:r>
+      <w:r>
+        <w:rPr>
+          <w:rFonts w:ascii="Times New Roman" w:hAnsi="Times New Roman" w:cs="Times New Roman"/>
+        </w:rPr>
+        <w:t>s.</w:t>
       </w:r>
     </w:p>
     <w:p>
@@ -5427,7 +5782,19 @@
         <w:rPr>
           <w:rFonts w:ascii="Times New Roman" w:hAnsi="Times New Roman" w:cs="Times New Roman"/>
         </w:rPr>
-        <w:t xml:space="preserve">, user can virtually try on any unbranded clothing item from any retailers using AI. The 3D pose maps the user’s body and Neural body fit model creates 3D models of the body according to the body shapes. Then able to virtually try on the clothing using GANs framework in machine learning </w:t>
+        <w:t>, user can virtually try on any un</w:t>
+      </w:r>
+      <w:r>
+        <w:rPr>
+          <w:rFonts w:ascii="Times New Roman" w:hAnsi="Times New Roman" w:cs="Times New Roman"/>
+        </w:rPr>
+        <w:t>clothing brand</w:t>
+      </w:r>
+      <w:r>
+        <w:rPr>
+          <w:rFonts w:ascii="Times New Roman" w:hAnsi="Times New Roman" w:cs="Times New Roman"/>
+        </w:rPr>
+        <w:t xml:space="preserve">ed clothing item from any retailers using AI. The 3D pose maps the user’s body and Neural body fit model creates 3D models of the body according to the body shapes. Then able to virtually try on the clothing using GANs framework in machine learning </w:t>
       </w:r>
       <w:sdt>
         <w:sdtPr>
@@ -8213,7 +8580,27 @@
         <w:rPr>
           <w:rFonts w:ascii="Times New Roman" w:hAnsi="Times New Roman" w:cs="Times New Roman"/>
         </w:rPr>
-        <w:t xml:space="preserve">In the other hand the secondary actor in here is the clothing brand shown in the right side of the </w:t>
+        <w:t xml:space="preserve">In the other hand the secondary actor in here is the clothing </w:t>
+      </w:r>
+      <w:proofErr w:type="spellStart"/>
+      <w:r>
+        <w:rPr>
+          <w:rFonts w:ascii="Times New Roman" w:hAnsi="Times New Roman" w:cs="Times New Roman"/>
+        </w:rPr>
+        <w:t>clothing</w:t>
+      </w:r>
+      <w:proofErr w:type="spellEnd"/>
+      <w:r>
+        <w:rPr>
+          <w:rFonts w:ascii="Times New Roman" w:hAnsi="Times New Roman" w:cs="Times New Roman"/>
+        </w:rPr>
+        <w:t xml:space="preserve"> brand</w:t>
+      </w:r>
+      <w:r>
+        <w:rPr>
+          <w:rFonts w:ascii="Times New Roman" w:hAnsi="Times New Roman" w:cs="Times New Roman"/>
+        </w:rPr>
+        <w:t xml:space="preserve"> shown in the right side of the </w:t>
       </w:r>
       <w:r>
         <w:rPr>
@@ -10179,7 +10566,13 @@
         <w:t>16</w:t>
       </w:r>
       <w:r>
-        <w:t>: Code set of creating the mathematical model for Cotton brand.</w:t>
+        <w:t xml:space="preserve">: Code set of creating the mathematical model for Cotton </w:t>
+      </w:r>
+      <w:r>
+        <w:t>clothing brand</w:t>
+      </w:r>
+      <w:r>
+        <w:t>.</w:t>
       </w:r>
       <w:bookmarkEnd w:id="57"/>
     </w:p>
@@ -11001,7 +11394,13 @@
         <w:rPr>
           <w:rFonts w:ascii="Times New Roman" w:hAnsi="Times New Roman" w:cs="Times New Roman"/>
         </w:rPr>
-        <w:t xml:space="preserve"> of a specific brand</w:t>
+        <w:t xml:space="preserve"> of a specific </w:t>
+      </w:r>
+      <w:r>
+        <w:rPr>
+          <w:rFonts w:ascii="Times New Roman" w:hAnsi="Times New Roman" w:cs="Times New Roman"/>
+        </w:rPr>
+        <w:t>clothing brand</w:t>
       </w:r>
       <w:r>
         <w:rPr>
@@ -11025,21 +11424,57 @@
         <w:rPr>
           <w:rFonts w:ascii="Times New Roman" w:hAnsi="Times New Roman" w:cs="Times New Roman"/>
         </w:rPr>
-        <w:t>Thus, in this project has mentioned only one specific brand called ‘</w:t>
+        <w:t xml:space="preserve">Thus, in this project has mentioned only one specific </w:t>
+      </w:r>
+      <w:r>
+        <w:rPr>
+          <w:rFonts w:ascii="Times New Roman" w:hAnsi="Times New Roman" w:cs="Times New Roman"/>
+        </w:rPr>
+        <w:t>clothing brand</w:t>
+      </w:r>
+      <w:r>
+        <w:rPr>
+          <w:rFonts w:ascii="Times New Roman" w:hAnsi="Times New Roman" w:cs="Times New Roman"/>
+        </w:rPr>
+        <w:t xml:space="preserve"> called ‘</w:t>
+      </w:r>
+      <w:r>
+        <w:rPr>
+          <w:rFonts w:ascii="Times New Roman" w:hAnsi="Times New Roman" w:cs="Times New Roman"/>
+        </w:rPr>
+        <w:t xml:space="preserve">clothing </w:t>
       </w:r>
       <w:proofErr w:type="spellStart"/>
       <w:r>
         <w:rPr>
           <w:rFonts w:ascii="Times New Roman" w:hAnsi="Times New Roman" w:cs="Times New Roman"/>
         </w:rPr>
-        <w:t>brandA</w:t>
+        <w:t>brand</w:t>
+      </w:r>
+      <w:r>
+        <w:rPr>
+          <w:rFonts w:ascii="Times New Roman" w:hAnsi="Times New Roman" w:cs="Times New Roman"/>
+        </w:rPr>
+        <w:t>A</w:t>
       </w:r>
       <w:proofErr w:type="spellEnd"/>
       <w:r>
         <w:rPr>
           <w:rFonts w:ascii="Times New Roman" w:hAnsi="Times New Roman" w:cs="Times New Roman"/>
         </w:rPr>
-        <w:t xml:space="preserve">’, but for further development can use different brands with its customer purchase history details to train the model which improves scalability. </w:t>
+        <w:t xml:space="preserve">’, but for further development can use different </w:t>
+      </w:r>
+      <w:r>
+        <w:rPr>
+          <w:rFonts w:ascii="Times New Roman" w:hAnsi="Times New Roman" w:cs="Times New Roman"/>
+        </w:rPr>
+        <w:t>clothing brand</w:t>
+      </w:r>
+      <w:r>
+        <w:rPr>
+          <w:rFonts w:ascii="Times New Roman" w:hAnsi="Times New Roman" w:cs="Times New Roman"/>
+        </w:rPr>
+        <w:t xml:space="preserve">s with its customer purchase history details to train the model which improves scalability. </w:t>
       </w:r>
     </w:p>
     <w:p>
@@ -11361,6 +11796,36 @@
           <w:rFonts w:ascii="Times New Roman" w:hAnsi="Times New Roman" w:cs="Times New Roman"/>
         </w:rPr>
         <w:t xml:space="preserve"> of women.</w:t>
+      </w:r>
+      <w:r>
+        <w:rPr>
+          <w:rFonts w:ascii="Times New Roman" w:hAnsi="Times New Roman" w:cs="Times New Roman"/>
+        </w:rPr>
+        <w:t xml:space="preserve"> Thus, in further development this application can be used by men, </w:t>
+      </w:r>
+      <w:r>
+        <w:rPr>
+          <w:rFonts w:ascii="Times New Roman" w:hAnsi="Times New Roman" w:cs="Times New Roman"/>
+        </w:rPr>
+        <w:t xml:space="preserve">from getting </w:t>
+      </w:r>
+      <w:r>
+        <w:rPr>
+          <w:rFonts w:ascii="Times New Roman" w:hAnsi="Times New Roman" w:cs="Times New Roman"/>
+        </w:rPr>
+        <w:t xml:space="preserve">the feedback from men about the previous </w:t>
+      </w:r>
+      <w:r>
+        <w:rPr>
+          <w:rFonts w:ascii="Times New Roman" w:hAnsi="Times New Roman" w:cs="Times New Roman"/>
+        </w:rPr>
+        <w:t>perchance</w:t>
+      </w:r>
+      <w:r>
+        <w:rPr>
+          <w:rFonts w:ascii="Times New Roman" w:hAnsi="Times New Roman" w:cs="Times New Roman"/>
+        </w:rPr>
+        <w:t xml:space="preserve">. </w:t>
       </w:r>
     </w:p>
     <w:p>

</xml_diff>